<commit_message>
UPDATE: Updated Test_Case.docx with latest testing scenarios.
</commit_message>
<xml_diff>
--- a/Test_Case.docx
+++ b/Test_Case.docx
@@ -19,6 +19,101 @@
     </w:p>
     <w:p>
       <w:r>
+        <w:t xml:space="preserve">  "bathrooms": 2.5,</w:t>
+      </w:r>
+    </w:p>
+    <w:p>
+      <w:r>
+        <w:t xml:space="preserve">  "sqft_living": 1460,</w:t>
+      </w:r>
+    </w:p>
+    <w:p>
+      <w:r>
+        <w:t xml:space="preserve">  "sqft_lot": 7573,</w:t>
+      </w:r>
+    </w:p>
+    <w:p>
+      <w:r>
+        <w:t xml:space="preserve">  "floors": 2,</w:t>
+      </w:r>
+    </w:p>
+    <w:p>
+      <w:r>
+        <w:t xml:space="preserve">  "waterfront": 0,</w:t>
+      </w:r>
+    </w:p>
+    <w:p>
+      <w:r>
+        <w:t xml:space="preserve">  "view": 0,</w:t>
+      </w:r>
+    </w:p>
+    <w:p>
+      <w:r>
+        <w:t xml:space="preserve">  "condition": 3,</w:t>
+      </w:r>
+    </w:p>
+    <w:p>
+      <w:r>
+        <w:t xml:space="preserve">  "sqft_above": 1460,</w:t>
+      </w:r>
+    </w:p>
+    <w:p>
+      <w:r>
+        <w:t xml:space="preserve">  "sqft_basement": 0,</w:t>
+      </w:r>
+    </w:p>
+    <w:p>
+      <w:r>
+        <w:t xml:space="preserve">  "yr_built": 1983,</w:t>
+      </w:r>
+    </w:p>
+    <w:p>
+      <w:r>
+        <w:t xml:space="preserve">  "yr_renovated": 2009,</w:t>
+      </w:r>
+    </w:p>
+    <w:p>
+      <w:r>
+        <w:t xml:space="preserve">  "city": "Bellevue"</w:t>
+      </w:r>
+    </w:p>
+    <w:p>
+      <w:r>
+        <w:t>}</w:t>
+      </w:r>
+    </w:p>
+    <w:p>
+      <w:r>
+        <w:t xml:space="preserve">Price: </w:t>
+      </w:r>
+      <w:r>
+        <w:t>534333.333333</w:t>
+      </w:r>
+    </w:p>
+    <w:p/>
+    <w:p>
+      <w:r>
+        <w:t xml:space="preserve">Test_Case </w:t>
+      </w:r>
+      <w:r>
+        <w:t>2</w:t>
+      </w:r>
+      <w:r>
+        <w:t xml:space="preserve">: </w:t>
+      </w:r>
+    </w:p>
+    <w:p>
+      <w:r>
+        <w:t>{</w:t>
+      </w:r>
+    </w:p>
+    <w:p>
+      <w:r>
+        <w:t xml:space="preserve">  "bedrooms": 3,</w:t>
+      </w:r>
+    </w:p>
+    <w:p>
+      <w:r>
         <w:t xml:space="preserve">  "bathrooms": 1.75,</w:t>
       </w:r>
     </w:p>
@@ -35,95 +130,6 @@
     <w:p>
       <w:r>
         <w:t xml:space="preserve">  "floors": 1.0,</w:t>
-      </w:r>
-    </w:p>
-    <w:p>
-      <w:r>
-        <w:t xml:space="preserve">  "waterfront": 0,</w:t>
-      </w:r>
-    </w:p>
-    <w:p>
-      <w:r>
-        <w:t xml:space="preserve">  "view": 0,</w:t>
-      </w:r>
-    </w:p>
-    <w:p>
-      <w:r>
-        <w:t xml:space="preserve">  "condition": 4,</w:t>
-      </w:r>
-    </w:p>
-    <w:p>
-      <w:r>
-        <w:t xml:space="preserve">  "sqft_above": 1510,</w:t>
-      </w:r>
-    </w:p>
-    <w:p>
-      <w:r>
-        <w:t xml:space="preserve">  "sqft_basement": 0,</w:t>
-      </w:r>
-    </w:p>
-    <w:p>
-      <w:r>
-        <w:t xml:space="preserve">  "yr_built": 1954,</w:t>
-      </w:r>
-    </w:p>
-    <w:p>
-      <w:r>
-        <w:t xml:space="preserve">  "yr_renovated": 1979,</w:t>
-      </w:r>
-    </w:p>
-    <w:p>
-      <w:r>
-        <w:t xml:space="preserve">  "city": "Seattle"</w:t>
-      </w:r>
-    </w:p>
-    <w:p>
-      <w:r>
-        <w:t>}</w:t>
-      </w:r>
-    </w:p>
-    <w:p>
-      <w:r>
-        <w:t xml:space="preserve">Price: </w:t>
-      </w:r>
-      <w:r>
-        <w:t>308166.666667</w:t>
-      </w:r>
-    </w:p>
-    <w:p/>
-    <w:p>
-      <w:r>
-        <w:t xml:space="preserve">Test_Case 2: </w:t>
-      </w:r>
-    </w:p>
-    <w:p>
-      <w:r>
-        <w:t>{</w:t>
-      </w:r>
-    </w:p>
-    <w:p>
-      <w:r>
-        <w:t xml:space="preserve">  "bedrooms": 3,</w:t>
-      </w:r>
-    </w:p>
-    <w:p>
-      <w:r>
-        <w:t xml:space="preserve">  "bathrooms": 2.5,</w:t>
-      </w:r>
-    </w:p>
-    <w:p>
-      <w:r>
-        <w:t xml:space="preserve">  "sqft_living": 1460,</w:t>
-      </w:r>
-    </w:p>
-    <w:p>
-      <w:r>
-        <w:t xml:space="preserve">  "sqft_lot": 7573,</w:t>
-      </w:r>
-    </w:p>
-    <w:p>
-      <w:r>
-        <w:t xml:space="preserve">  "floors": 2,</w:t>
       </w:r>
     </w:p>
     <w:p>
@@ -139,12 +145,12 @@
     </w:p>
     <w:p>
       <w:r>
-        <w:t xml:space="preserve">  "condition": 3,</w:t>
-      </w:r>
-    </w:p>
-    <w:p>
-      <w:r>
-        <w:t xml:space="preserve">  "sqft_above": 1460,</w:t>
+        <w:t xml:space="preserve">  "condition": 4,</w:t>
+      </w:r>
+    </w:p>
+    <w:p>
+      <w:r>
+        <w:t xml:space="preserve">  "sqft_above": 1510,</w:t>
       </w:r>
     </w:p>
     <w:p>
@@ -154,17 +160,17 @@
     </w:p>
     <w:p>
       <w:r>
-        <w:t xml:space="preserve">  "yr_built": 1983,</w:t>
-      </w:r>
-    </w:p>
-    <w:p>
-      <w:r>
-        <w:t xml:space="preserve">  "yr_renovated": 2009,</w:t>
-      </w:r>
-    </w:p>
-    <w:p>
-      <w:r>
-        <w:t xml:space="preserve">  "city": "Bellevue"</w:t>
+        <w:t xml:space="preserve">  "yr_built": 1954,</w:t>
+      </w:r>
+    </w:p>
+    <w:p>
+      <w:r>
+        <w:t xml:space="preserve">  "yr_renovated": 1979,</w:t>
+      </w:r>
+    </w:p>
+    <w:p>
+      <w:r>
+        <w:t xml:space="preserve">  "city": "Seattle"</w:t>
       </w:r>
     </w:p>
     <w:p>
@@ -177,7 +183,7 @@
         <w:t xml:space="preserve">Price: </w:t>
       </w:r>
       <w:r>
-        <w:t>534333.333333</w:t>
+        <w:t>308166.666667</w:t>
       </w:r>
     </w:p>
     <w:p/>

</xml_diff>